<commit_message>
Update Fluxograma de Hardware.docx
</commit_message>
<xml_diff>
--- a/caixaguga/Fluxograma de Hardware.docx
+++ b/caixaguga/Fluxograma de Hardware.docx
@@ -141,7 +141,7 @@
           <w:noProof/>
         </w:rPr>
         <w:drawing>
-          <wp:inline distT="0" distB="0" distL="0" distR="0" wp14:anchorId="46232CD8" wp14:editId="51F5F69C">
+          <wp:inline distT="0" distB="0" distL="0" distR="0" wp14:anchorId="46232CD8" wp14:editId="05A6C74E">
             <wp:extent cx="4086225" cy="2543467"/>
             <wp:effectExtent l="0" t="0" r="0" b="9525"/>
             <wp:docPr id="1685207821" name="Imagem 2"/>
@@ -197,6 +197,62 @@
           <w:rFonts w:ascii="Arial" w:hAnsi="Arial" w:cs="Arial"/>
         </w:rPr>
       </w:pPr>
+    </w:p>
+    <w:p>
+      <w:pPr>
+        <w:jc w:val="both"/>
+        <w:rPr>
+          <w:rFonts w:ascii="Arial" w:hAnsi="Arial" w:cs="Arial"/>
+        </w:rPr>
+      </w:pPr>
+    </w:p>
+    <w:p>
+      <w:pPr>
+        <w:jc w:val="both"/>
+        <w:rPr>
+          <w:rFonts w:ascii="Arial" w:hAnsi="Arial" w:cs="Arial"/>
+        </w:rPr>
+      </w:pPr>
+    </w:p>
+    <w:p>
+      <w:pPr>
+        <w:jc w:val="both"/>
+        <w:rPr>
+          <w:rFonts w:ascii="Arial" w:hAnsi="Arial" w:cs="Arial"/>
+        </w:rPr>
+      </w:pPr>
+    </w:p>
+    <w:p>
+      <w:pPr>
+        <w:jc w:val="both"/>
+        <w:rPr>
+          <w:rFonts w:ascii="Arial" w:hAnsi="Arial" w:cs="Arial"/>
+        </w:rPr>
+      </w:pPr>
+    </w:p>
+    <w:p>
+      <w:pPr>
+        <w:jc w:val="both"/>
+        <w:rPr>
+          <w:rFonts w:ascii="Arial" w:hAnsi="Arial" w:cs="Arial"/>
+        </w:rPr>
+      </w:pPr>
+    </w:p>
+    <w:p>
+      <w:pPr>
+        <w:jc w:val="both"/>
+        <w:rPr>
+          <w:rFonts w:ascii="Arial" w:hAnsi="Arial" w:cs="Arial"/>
+        </w:rPr>
+      </w:pPr>
+    </w:p>
+    <w:p>
+      <w:pPr>
+        <w:jc w:val="both"/>
+        <w:rPr>
+          <w:rFonts w:ascii="Arial" w:hAnsi="Arial" w:cs="Arial"/>
+        </w:rPr>
+      </w:pPr>
       <w:r>
         <w:rPr>
           <w:rFonts w:ascii="Arial" w:hAnsi="Arial" w:cs="Arial"/>
@@ -216,13 +272,21 @@
         </w:rPr>
         <w:t xml:space="preserve">  </w:t>
       </w:r>
+    </w:p>
+    <w:p>
+      <w:pPr>
+        <w:jc w:val="both"/>
+        <w:rPr>
+          <w:rFonts w:ascii="Arial" w:hAnsi="Arial" w:cs="Arial"/>
+        </w:rPr>
+      </w:pPr>
       <w:r>
         <w:rPr>
           <w:rFonts w:ascii="Arial" w:hAnsi="Arial" w:cs="Arial"/>
           <w:noProof/>
         </w:rPr>
         <w:drawing>
-          <wp:inline distT="0" distB="0" distL="0" distR="0" wp14:anchorId="6CF051AC" wp14:editId="30B95B72">
+          <wp:inline distT="0" distB="0" distL="0" distR="0" wp14:anchorId="6CF051AC" wp14:editId="60A3C418">
             <wp:extent cx="1878641" cy="2638425"/>
             <wp:effectExtent l="0" t="0" r="7620" b="0"/>
             <wp:docPr id="1923241843" name="Imagem 4"/>
@@ -276,7 +340,7 @@
           <w:noProof/>
         </w:rPr>
         <w:drawing>
-          <wp:inline distT="0" distB="0" distL="0" distR="0" wp14:anchorId="0042037C" wp14:editId="4A5B6EE0">
+          <wp:inline distT="0" distB="0" distL="0" distR="0" wp14:anchorId="0042037C" wp14:editId="573D2AE7">
             <wp:extent cx="2004695" cy="2628513"/>
             <wp:effectExtent l="0" t="0" r="0" b="635"/>
             <wp:docPr id="997515962" name="Imagem 3"/>
@@ -372,7 +436,7 @@
           <w:noProof/>
         </w:rPr>
         <w:drawing>
-          <wp:inline distT="0" distB="0" distL="0" distR="0" wp14:anchorId="5F2719E7" wp14:editId="6A04847C">
+          <wp:inline distT="0" distB="0" distL="0" distR="0" wp14:anchorId="5F2719E7" wp14:editId="2CBFDAE4">
             <wp:extent cx="2609850" cy="2580739"/>
             <wp:effectExtent l="0" t="0" r="0" b="0"/>
             <wp:docPr id="1445127183" name="Imagem 5"/>
@@ -426,7 +490,7 @@
           <w:noProof/>
         </w:rPr>
         <w:drawing>
-          <wp:inline distT="0" distB="0" distL="0" distR="0" wp14:anchorId="2C9E8191" wp14:editId="4E6DEC06">
+          <wp:inline distT="0" distB="0" distL="0" distR="0" wp14:anchorId="2C9E8191" wp14:editId="03C80DA3">
             <wp:extent cx="1200150" cy="2596689"/>
             <wp:effectExtent l="0" t="0" r="0" b="0"/>
             <wp:docPr id="539869707" name="Imagem 1"/>
@@ -486,24 +550,318 @@
         <w:rPr>
           <w:rFonts w:ascii="Arial" w:hAnsi="Arial" w:cs="Arial"/>
         </w:rPr>
-        <w:t>Descobri que há diferentes modelos destes motores, alguns funcionam nos dois sentidos, horário e anti-horário, porém outros não são reversíveis.</w:t>
-      </w:r>
-      <w:r>
-        <w:rPr>
-          <w:rFonts w:ascii="Arial" w:hAnsi="Arial" w:cs="Arial"/>
-        </w:rPr>
-        <w:t xml:space="preserve"> Adquiri um novo motor usado que pudesse rodar nos dois sentidos necessários para o projeto.</w:t>
-      </w:r>
-    </w:p>
-    <w:p>
-      <w:pPr>
-        <w:jc w:val="both"/>
-      </w:pPr>
-      <w:r>
-        <w:rPr>
-          <w:rFonts w:ascii="Arial" w:hAnsi="Arial" w:cs="Arial"/>
-        </w:rPr>
-        <w:t>Testando em bancada, verifiquei que o torque deste motor é muito maior do que o suficiente para este projeto, além de ter uma rotação baixa e baixo ruido.</w:t>
+        <w:t>Descobri que há diferentes modelos destes motores, alguns funcionam nos dois sentidos, horário e anti-horário, porém outros não são reversíveis. Adquiri um novo motor usado que pudesse rodar nos dois sentidos necessários para o projeto.</w:t>
+      </w:r>
+    </w:p>
+    <w:p>
+      <w:pPr>
+        <w:jc w:val="both"/>
+        <w:rPr>
+          <w:rFonts w:ascii="Arial" w:hAnsi="Arial" w:cs="Arial"/>
+        </w:rPr>
+      </w:pPr>
+      <w:r>
+        <w:rPr>
+          <w:rFonts w:ascii="Arial" w:hAnsi="Arial" w:cs="Arial"/>
+        </w:rPr>
+        <w:t>Testando em bancada, verifiquei que o torque deste motor é muito maior do que o suficiente para este projeto, além de ter uma rotação baixa e baixo ruido</w:t>
+      </w:r>
+      <w:r>
+        <w:rPr>
+          <w:rFonts w:ascii="Arial" w:hAnsi="Arial" w:cs="Arial"/>
+        </w:rPr>
+        <w:t xml:space="preserve"> ele pode ser aplicado de forma direta, sem engrenagens de redução, o que facilita a execução do projeto.</w:t>
+      </w:r>
+    </w:p>
+    <w:p>
+      <w:pPr>
+        <w:jc w:val="both"/>
+        <w:rPr>
+          <w:rFonts w:ascii="Arial" w:hAnsi="Arial" w:cs="Arial"/>
+        </w:rPr>
+      </w:pPr>
+      <w:r>
+        <w:rPr>
+          <w:rFonts w:ascii="Arial" w:hAnsi="Arial" w:cs="Arial"/>
+        </w:rPr>
+        <w:t>Mesmo com todas as vantagens citadas, considero inseguro para execução de um protótipo tensão de 220V aplicada nesse motor. Sabe-se que para produção em escala isso não seria empecilho, tendo em vista que as fontes de água para pets recebem alimentação de 220V diretamente em seus motores que ficam submersos na água.</w:t>
+      </w:r>
+    </w:p>
+    <w:p>
+      <w:pPr>
+        <w:jc w:val="both"/>
+        <w:rPr>
+          <w:rFonts w:ascii="Arial" w:hAnsi="Arial" w:cs="Arial"/>
+        </w:rPr>
+      </w:pPr>
+      <w:r>
+        <w:rPr>
+          <w:rFonts w:ascii="Arial" w:hAnsi="Arial" w:cs="Arial"/>
+        </w:rPr>
+        <w:lastRenderedPageBreak/>
+        <w:t>A solução foi retornar para o motor 12V DC, criando uma outra caixa de redução maior, com mais engrenagens para reduzir a velocidade e aumentar o torque.</w:t>
+      </w:r>
+    </w:p>
+    <w:p>
+      <w:pPr>
+        <w:jc w:val="both"/>
+        <w:rPr>
+          <w:rFonts w:ascii="Arial" w:hAnsi="Arial" w:cs="Arial"/>
+        </w:rPr>
+      </w:pPr>
+      <w:r>
+        <w:rPr>
+          <w:rFonts w:ascii="Arial" w:hAnsi="Arial" w:cs="Arial"/>
+          <w:noProof/>
+        </w:rPr>
+        <w:drawing>
+          <wp:inline distT="0" distB="0" distL="0" distR="0" wp14:anchorId="16CE9C86" wp14:editId="6953F7CC">
+            <wp:extent cx="1710437" cy="3716793"/>
+            <wp:effectExtent l="0" t="0" r="4445" b="0"/>
+            <wp:docPr id="192491585" name="Imagem 1"/>
+            <wp:cNvGraphicFramePr>
+              <a:graphicFrameLocks xmlns:a="http://schemas.openxmlformats.org/drawingml/2006/main" noChangeAspect="1"/>
+            </wp:cNvGraphicFramePr>
+            <a:graphic xmlns:a="http://schemas.openxmlformats.org/drawingml/2006/main">
+              <a:graphicData uri="http://schemas.openxmlformats.org/drawingml/2006/picture">
+                <pic:pic xmlns:pic="http://schemas.openxmlformats.org/drawingml/2006/picture">
+                  <pic:nvPicPr>
+                    <pic:cNvPr id="0" name="Picture 1"/>
+                    <pic:cNvPicPr>
+                      <a:picLocks noChangeAspect="1" noChangeArrowheads="1"/>
+                    </pic:cNvPicPr>
+                  </pic:nvPicPr>
+                  <pic:blipFill>
+                    <a:blip r:embed="rId10" cstate="print">
+                      <a:extLst>
+                        <a:ext uri="{28A0092B-C50C-407E-A947-70E740481C1C}">
+                          <a14:useLocalDpi xmlns:a14="http://schemas.microsoft.com/office/drawing/2010/main" val="0"/>
+                        </a:ext>
+                      </a:extLst>
+                    </a:blip>
+                    <a:srcRect/>
+                    <a:stretch>
+                      <a:fillRect/>
+                    </a:stretch>
+                  </pic:blipFill>
+                  <pic:spPr bwMode="auto">
+                    <a:xfrm>
+                      <a:off x="0" y="0"/>
+                      <a:ext cx="1718987" cy="3735372"/>
+                    </a:xfrm>
+                    <a:prstGeom prst="rect">
+                      <a:avLst/>
+                    </a:prstGeom>
+                    <a:noFill/>
+                    <a:ln>
+                      <a:noFill/>
+                    </a:ln>
+                  </pic:spPr>
+                </pic:pic>
+              </a:graphicData>
+            </a:graphic>
+          </wp:inline>
+        </w:drawing>
+      </w:r>
+      <w:r>
+        <w:rPr>
+          <w:rFonts w:ascii="Arial" w:hAnsi="Arial" w:cs="Arial"/>
+          <w:noProof/>
+        </w:rPr>
+        <w:drawing>
+          <wp:inline distT="0" distB="0" distL="0" distR="0" wp14:anchorId="49A274F6" wp14:editId="6BA663EA">
+            <wp:extent cx="1710425" cy="3716766"/>
+            <wp:effectExtent l="0" t="0" r="4445" b="0"/>
+            <wp:docPr id="1037055141" name="Imagem 2"/>
+            <wp:cNvGraphicFramePr>
+              <a:graphicFrameLocks xmlns:a="http://schemas.openxmlformats.org/drawingml/2006/main" noChangeAspect="1"/>
+            </wp:cNvGraphicFramePr>
+            <a:graphic xmlns:a="http://schemas.openxmlformats.org/drawingml/2006/main">
+              <a:graphicData uri="http://schemas.openxmlformats.org/drawingml/2006/picture">
+                <pic:pic xmlns:pic="http://schemas.openxmlformats.org/drawingml/2006/picture">
+                  <pic:nvPicPr>
+                    <pic:cNvPr id="0" name="Picture 2"/>
+                    <pic:cNvPicPr>
+                      <a:picLocks noChangeAspect="1" noChangeArrowheads="1"/>
+                    </pic:cNvPicPr>
+                  </pic:nvPicPr>
+                  <pic:blipFill>
+                    <a:blip r:embed="rId11" cstate="print">
+                      <a:extLst>
+                        <a:ext uri="{28A0092B-C50C-407E-A947-70E740481C1C}">
+                          <a14:useLocalDpi xmlns:a14="http://schemas.microsoft.com/office/drawing/2010/main" val="0"/>
+                        </a:ext>
+                      </a:extLst>
+                    </a:blip>
+                    <a:srcRect/>
+                    <a:stretch>
+                      <a:fillRect/>
+                    </a:stretch>
+                  </pic:blipFill>
+                  <pic:spPr bwMode="auto">
+                    <a:xfrm>
+                      <a:off x="0" y="0"/>
+                      <a:ext cx="1730853" cy="3761157"/>
+                    </a:xfrm>
+                    <a:prstGeom prst="rect">
+                      <a:avLst/>
+                    </a:prstGeom>
+                    <a:noFill/>
+                    <a:ln>
+                      <a:noFill/>
+                    </a:ln>
+                  </pic:spPr>
+                </pic:pic>
+              </a:graphicData>
+            </a:graphic>
+          </wp:inline>
+        </w:drawing>
+      </w:r>
+    </w:p>
+    <w:p>
+      <w:pPr>
+        <w:jc w:val="both"/>
+        <w:rPr>
+          <w:rFonts w:ascii="Arial" w:hAnsi="Arial" w:cs="Arial"/>
+          <w:noProof/>
+        </w:rPr>
+      </w:pPr>
+      <w:r>
+        <w:rPr>
+          <w:rFonts w:ascii="Arial" w:hAnsi="Arial" w:cs="Arial"/>
+        </w:rPr>
+        <w:t>O resultado foi muito satisfatório, exceto pelo ruído excessivo das engrenagens de redução, mas que para o protótipo, por segurança, é mais interessante que uma tenção alta aplicada sobre o motor.</w:t>
+      </w:r>
+      <w:r>
+        <w:rPr>
+          <w:rFonts w:ascii="Arial" w:hAnsi="Arial" w:cs="Arial"/>
+          <w:noProof/>
+        </w:rPr>
+        <w:t xml:space="preserve"> </w:t>
+      </w:r>
+    </w:p>
+    <w:p>
+      <w:pPr>
+        <w:jc w:val="both"/>
+      </w:pPr>
+      <w:r>
+        <w:rPr>
+          <w:rFonts w:ascii="Arial" w:hAnsi="Arial" w:cs="Arial"/>
+          <w:noProof/>
+        </w:rPr>
+        <w:drawing>
+          <wp:inline distT="0" distB="0" distL="0" distR="0" wp14:anchorId="2A30AC43" wp14:editId="6AB2E274">
+            <wp:extent cx="5391785" cy="2484120"/>
+            <wp:effectExtent l="0" t="0" r="0" b="0"/>
+            <wp:docPr id="2132226449" name="Imagem 3"/>
+            <wp:cNvGraphicFramePr>
+              <a:graphicFrameLocks xmlns:a="http://schemas.openxmlformats.org/drawingml/2006/main" noChangeAspect="1"/>
+            </wp:cNvGraphicFramePr>
+            <a:graphic xmlns:a="http://schemas.openxmlformats.org/drawingml/2006/main">
+              <a:graphicData uri="http://schemas.openxmlformats.org/drawingml/2006/picture">
+                <pic:pic xmlns:pic="http://schemas.openxmlformats.org/drawingml/2006/picture">
+                  <pic:nvPicPr>
+                    <pic:cNvPr id="0" name="Picture 3"/>
+                    <pic:cNvPicPr>
+                      <a:picLocks noChangeAspect="1" noChangeArrowheads="1"/>
+                    </pic:cNvPicPr>
+                  </pic:nvPicPr>
+                  <pic:blipFill>
+                    <a:blip r:embed="rId12" cstate="print">
+                      <a:extLst>
+                        <a:ext uri="{28A0092B-C50C-407E-A947-70E740481C1C}">
+                          <a14:useLocalDpi xmlns:a14="http://schemas.microsoft.com/office/drawing/2010/main" val="0"/>
+                        </a:ext>
+                      </a:extLst>
+                    </a:blip>
+                    <a:srcRect/>
+                    <a:stretch>
+                      <a:fillRect/>
+                    </a:stretch>
+                  </pic:blipFill>
+                  <pic:spPr bwMode="auto">
+                    <a:xfrm>
+                      <a:off x="0" y="0"/>
+                      <a:ext cx="5391785" cy="2484120"/>
+                    </a:xfrm>
+                    <a:prstGeom prst="rect">
+                      <a:avLst/>
+                    </a:prstGeom>
+                    <a:noFill/>
+                    <a:ln>
+                      <a:noFill/>
+                    </a:ln>
+                  </pic:spPr>
+                </pic:pic>
+              </a:graphicData>
+            </a:graphic>
+          </wp:inline>
+        </w:drawing>
+      </w:r>
+    </w:p>
+    <w:p>
+      <w:pPr>
+        <w:jc w:val="both"/>
+      </w:pPr>
+    </w:p>
+    <w:p>
+      <w:pPr>
+        <w:jc w:val="both"/>
+      </w:pPr>
+    </w:p>
+    <w:p>
+      <w:pPr>
+        <w:jc w:val="both"/>
+      </w:pPr>
+      <w:hyperlink r:id="rId13" w:history="1">
+        <w:r>
+          <w:rPr>
+            <w:rStyle w:val="Hyperlink"/>
+          </w:rPr>
+          <w:t>https://youtu.be/lIAvEFgFq-g</w:t>
+        </w:r>
+      </w:hyperlink>
+    </w:p>
+    <w:p>
+      <w:pPr>
+        <w:jc w:val="both"/>
+      </w:pPr>
+      <w:hyperlink r:id="rId14" w:history="1">
+        <w:r>
+          <w:rPr>
+            <w:rStyle w:val="Hyperlink"/>
+          </w:rPr>
+          <w:t>https://youtu.be/5gs5iOVJWGw</w:t>
+        </w:r>
+      </w:hyperlink>
+    </w:p>
+    <w:p>
+      <w:pPr>
+        <w:jc w:val="both"/>
+        <w:rPr>
+          <w:rFonts w:ascii="Arial" w:hAnsi="Arial" w:cs="Arial"/>
+          <w:sz w:val="32"/>
+          <w:szCs w:val="32"/>
+        </w:rPr>
+      </w:pPr>
+    </w:p>
+    <w:p>
+      <w:pPr>
+        <w:jc w:val="both"/>
+        <w:rPr>
+          <w:rFonts w:ascii="Arial" w:hAnsi="Arial" w:cs="Arial"/>
+          <w:sz w:val="32"/>
+          <w:szCs w:val="32"/>
+        </w:rPr>
+      </w:pPr>
+      <w:r>
+        <w:rPr>
+          <w:rFonts w:ascii="Arial" w:hAnsi="Arial" w:cs="Arial"/>
+          <w:sz w:val="32"/>
+          <w:szCs w:val="32"/>
+        </w:rPr>
+        <w:lastRenderedPageBreak/>
+        <w:t>A caixa de areia:</w:t>
       </w:r>
     </w:p>
     <w:sectPr>
@@ -921,7 +1279,6 @@
   <w:style w:type="character" w:default="1" w:styleId="Fontepargpadro">
     <w:name w:val="Default Paragraph Font"/>
     <w:uiPriority w:val="1"/>
-    <w:semiHidden/>
     <w:unhideWhenUsed/>
   </w:style>
   <w:style w:type="table" w:default="1" w:styleId="Tabelanormal">
@@ -944,6 +1301,29 @@
     <w:uiPriority w:val="99"/>
     <w:semiHidden/>
     <w:unhideWhenUsed/>
+  </w:style>
+  <w:style w:type="character" w:styleId="Hyperlink">
+    <w:name w:val="Hyperlink"/>
+    <w:basedOn w:val="Fontepargpadro"/>
+    <w:uiPriority w:val="99"/>
+    <w:unhideWhenUsed/>
+    <w:rsid w:val="00637169"/>
+    <w:rPr>
+      <w:color w:val="0563C1" w:themeColor="hyperlink"/>
+      <w:u w:val="single"/>
+    </w:rPr>
+  </w:style>
+  <w:style w:type="character" w:styleId="MenoPendente">
+    <w:name w:val="Unresolved Mention"/>
+    <w:basedOn w:val="Fontepargpadro"/>
+    <w:uiPriority w:val="99"/>
+    <w:semiHidden/>
+    <w:unhideWhenUsed/>
+    <w:rsid w:val="00637169"/>
+    <w:rPr>
+      <w:color w:val="605E5C"/>
+      <w:shd w:val="clear" w:color="auto" w:fill="E1DFDD"/>
+    </w:rPr>
   </w:style>
 </w:styles>
 </file>

</xml_diff>